<commit_message>
Add coordonnées sur convention de stage
</commit_message>
<xml_diff>
--- a/8_Parcours_Entreprise/CONVENTION_DE_STAGE_ADRAR_YD.docx
+++ b/8_Parcours_Entreprise/CONVENTION_DE_STAGE_ADRAR_YD.docx
@@ -1,6 +1,6 @@
 
 <file path=word/document.xml><?xml version="1.0" encoding="utf-8"?>
-<w:document xmlns:wpc="http://schemas.microsoft.com/office/word/2010/wordprocessingCanvas" xmlns:cx="http://schemas.microsoft.com/office/drawing/2014/chartex" xmlns:mc="http://schemas.openxmlformats.org/markup-compatibility/2006" xmlns:o="urn:schemas-microsoft-com:office:office" xmlns:r="http://schemas.openxmlformats.org/officeDocument/2006/relationships" xmlns:m="http://schemas.openxmlformats.org/officeDocument/2006/math" xmlns:v="urn:schemas-microsoft-com:vml" xmlns:wp14="http://schemas.microsoft.com/office/word/2010/wordprocessingDrawing" xmlns:wp="http://schemas.openxmlformats.org/drawingml/2006/wordprocessingDrawing" xmlns:w10="urn:schemas-microsoft-com:office:word" xmlns:w="http://schemas.openxmlformats.org/wordprocessingml/2006/main" xmlns:w14="http://schemas.microsoft.com/office/word/2010/wordml" xmlns:w15="http://schemas.microsoft.com/office/word/2012/wordml" xmlns:w16se="http://schemas.microsoft.com/office/word/2015/wordml/symex" xmlns:wpg="http://schemas.microsoft.com/office/word/2010/wordprocessingGroup" xmlns:wpi="http://schemas.microsoft.com/office/word/2010/wordprocessingInk" xmlns:wne="http://schemas.microsoft.com/office/word/2006/wordml" xmlns:wps="http://schemas.microsoft.com/office/word/2010/wordprocessingShape" mc:Ignorable="w14 w15 w16se wp14">
+<w:document xmlns:wpc="http://schemas.microsoft.com/office/word/2010/wordprocessingCanvas" xmlns:cx="http://schemas.microsoft.com/office/drawing/2014/chartex" xmlns:cx1="http://schemas.microsoft.com/office/drawing/2015/9/8/chartex" xmlns:cx2="http://schemas.microsoft.com/office/drawing/2015/10/21/chartex" xmlns:cx3="http://schemas.microsoft.com/office/drawing/2016/5/9/chartex" xmlns:cx4="http://schemas.microsoft.com/office/drawing/2016/5/10/chartex" xmlns:cx5="http://schemas.microsoft.com/office/drawing/2016/5/11/chartex" xmlns:cx6="http://schemas.microsoft.com/office/drawing/2016/5/12/chartex" xmlns:cx7="http://schemas.microsoft.com/office/drawing/2016/5/13/chartex" xmlns:cx8="http://schemas.microsoft.com/office/drawing/2016/5/14/chartex" xmlns:mc="http://schemas.openxmlformats.org/markup-compatibility/2006" xmlns:aink="http://schemas.microsoft.com/office/drawing/2016/ink" xmlns:am3d="http://schemas.microsoft.com/office/drawing/2017/model3d" xmlns:o="urn:schemas-microsoft-com:office:office" xmlns:oel="http://schemas.microsoft.com/office/2019/extlst" xmlns:r="http://schemas.openxmlformats.org/officeDocument/2006/relationships" xmlns:m="http://schemas.openxmlformats.org/officeDocument/2006/math" xmlns:v="urn:schemas-microsoft-com:vml" xmlns:wp14="http://schemas.microsoft.com/office/word/2010/wordprocessingDrawing" xmlns:wp="http://schemas.openxmlformats.org/drawingml/2006/wordprocessingDrawing" xmlns:w10="urn:schemas-microsoft-com:office:word" xmlns:w="http://schemas.openxmlformats.org/wordprocessingml/2006/main" xmlns:w14="http://schemas.microsoft.com/office/word/2010/wordml" xmlns:w15="http://schemas.microsoft.com/office/word/2012/wordml" xmlns:w16cex="http://schemas.microsoft.com/office/word/2018/wordml/cex" xmlns:w16cid="http://schemas.microsoft.com/office/word/2016/wordml/cid" xmlns:w16="http://schemas.microsoft.com/office/word/2018/wordml" xmlns:w16sdtdh="http://schemas.microsoft.com/office/word/2020/wordml/sdtdatahash" xmlns:w16se="http://schemas.microsoft.com/office/word/2015/wordml/symex" xmlns:wpg="http://schemas.microsoft.com/office/word/2010/wordprocessingGroup" xmlns:wpi="http://schemas.microsoft.com/office/word/2010/wordprocessingInk" xmlns:wne="http://schemas.microsoft.com/office/word/2006/wordml" xmlns:wps="http://schemas.microsoft.com/office/word/2010/wordprocessingShape" mc:Ignorable="w14 w15 w16se w16cid w16 w16cex w16sdtdh wp14">
   <w:body>
     <w:p>
       <w:pPr>
@@ -144,7 +144,6 @@
           </w:placeholder>
           <w:showingPlcHdr/>
         </w:sdtPr>
-        <w:sdtEndPr/>
         <w:sdtContent>
           <w:r>
             <w:rPr>
@@ -190,7 +189,6 @@
           </w:placeholder>
           <w:showingPlcHdr/>
         </w:sdtPr>
-        <w:sdtEndPr/>
         <w:sdtContent>
           <w:r>
             <w:rPr>
@@ -238,7 +236,6 @@
           </w:placeholder>
           <w:showingPlcHdr/>
         </w:sdtPr>
-        <w:sdtEndPr/>
         <w:sdtContent>
           <w:r>
             <w:rPr>
@@ -276,7 +273,6 @@
           <w:showingPlcHdr/>
           <w:text/>
         </w:sdtPr>
-        <w:sdtEndPr/>
         <w:sdtContent>
           <w:r>
             <w:rPr>
@@ -1411,15 +1407,13 @@
           <w:sz w:val="24"/>
         </w:rPr>
       </w:pPr>
-      <w:proofErr w:type="gramStart"/>
-      <w:r>
-        <w:rPr>
-          <w:rFonts w:ascii="Calibri" w:hAnsi="Calibri" w:cs="Calibri"/>
-          <w:sz w:val="24"/>
-        </w:rPr>
-        <w:t>né</w:t>
-      </w:r>
-      <w:proofErr w:type="gramEnd"/>
+      <w:r>
+        <w:rPr>
+          <w:rFonts w:ascii="Calibri" w:hAnsi="Calibri" w:cs="Calibri"/>
+          <w:sz w:val="24"/>
+        </w:rPr>
+        <w:t>Né</w:t>
+      </w:r>
       <w:r>
         <w:rPr>
           <w:rFonts w:ascii="Calibri" w:hAnsi="Calibri" w:cs="Calibri"/>
@@ -1490,15 +1484,13 @@
           <w:sz w:val="24"/>
         </w:rPr>
       </w:pPr>
-      <w:proofErr w:type="gramStart"/>
-      <w:r>
-        <w:rPr>
-          <w:rFonts w:ascii="Calibri" w:hAnsi="Calibri" w:cs="Calibri"/>
-          <w:sz w:val="24"/>
-        </w:rPr>
-        <w:t>demeurant</w:t>
-      </w:r>
-      <w:proofErr w:type="gramEnd"/>
+      <w:r>
+        <w:rPr>
+          <w:rFonts w:ascii="Calibri" w:hAnsi="Calibri" w:cs="Calibri"/>
+          <w:sz w:val="24"/>
+        </w:rPr>
+        <w:t>Demeurant</w:t>
+      </w:r>
       <w:r>
         <w:rPr>
           <w:rFonts w:ascii="Calibri" w:hAnsi="Calibri" w:cs="Calibri"/>
@@ -1548,15 +1540,13 @@
           <w:sz w:val="24"/>
         </w:rPr>
       </w:pPr>
-      <w:proofErr w:type="gramStart"/>
-      <w:r>
-        <w:rPr>
-          <w:rFonts w:ascii="Calibri" w:hAnsi="Calibri" w:cs="Calibri"/>
-          <w:sz w:val="24"/>
-        </w:rPr>
-        <w:t>pour</w:t>
-      </w:r>
-      <w:proofErr w:type="gramEnd"/>
+      <w:r>
+        <w:rPr>
+          <w:rFonts w:ascii="Calibri" w:hAnsi="Calibri" w:cs="Calibri"/>
+          <w:sz w:val="24"/>
+        </w:rPr>
+        <w:t>Pour</w:t>
+      </w:r>
       <w:r>
         <w:rPr>
           <w:rFonts w:ascii="Calibri" w:hAnsi="Calibri" w:cs="Calibri"/>
@@ -1607,15 +1597,13 @@
           <w:u w:val="single"/>
         </w:rPr>
       </w:pPr>
-      <w:proofErr w:type="gramStart"/>
-      <w:r>
-        <w:rPr>
-          <w:rFonts w:ascii="Calibri" w:hAnsi="Calibri" w:cs="Calibri"/>
-          <w:sz w:val="24"/>
-        </w:rPr>
-        <w:t>qui</w:t>
-      </w:r>
-      <w:proofErr w:type="gramEnd"/>
+      <w:r>
+        <w:rPr>
+          <w:rFonts w:ascii="Calibri" w:hAnsi="Calibri" w:cs="Calibri"/>
+          <w:sz w:val="24"/>
+        </w:rPr>
+        <w:t>Qui</w:t>
+      </w:r>
       <w:r>
         <w:rPr>
           <w:rFonts w:ascii="Calibri" w:hAnsi="Calibri" w:cs="Calibri"/>
@@ -1945,7 +1933,16 @@
                 <w:sz w:val="22"/>
                 <w:szCs w:val="22"/>
               </w:rPr>
-              <w:t xml:space="preserve">Mail </w:t>
+              <w:t>Mail</w:t>
+            </w:r>
+            <w:r>
+              <w:rPr>
+                <w:rFonts w:ascii="Calibri" w:hAnsi="Calibri" w:cs="Calibri"/>
+                <w:color w:val="000000"/>
+                <w:sz w:val="22"/>
+                <w:szCs w:val="22"/>
+              </w:rPr>
+              <w:t xml:space="preserve"> : </w:t>
             </w:r>
             <w:r>
               <w:rPr>
@@ -2058,7 +2055,25 @@
                 <w:sz w:val="22"/>
                 <w:szCs w:val="22"/>
               </w:rPr>
-              <w:t>Mail :sophiegodard@adrar-formation.com</w:t>
+              <w:t>Mail :</w:t>
+            </w:r>
+            <w:r>
+              <w:rPr>
+                <w:rFonts w:ascii="Calibri" w:hAnsi="Calibri" w:cs="Calibri"/>
+                <w:color w:val="000000"/>
+                <w:sz w:val="22"/>
+                <w:szCs w:val="22"/>
+              </w:rPr>
+              <w:t xml:space="preserve"> </w:t>
+            </w:r>
+            <w:r>
+              <w:rPr>
+                <w:rFonts w:ascii="Calibri" w:hAnsi="Calibri" w:cs="Calibri"/>
+                <w:color w:val="000000"/>
+                <w:sz w:val="22"/>
+                <w:szCs w:val="22"/>
+              </w:rPr>
+              <w:t>sophiegodard@adrar-formation.com</w:t>
             </w:r>
           </w:p>
         </w:tc>
@@ -2308,7 +2323,7 @@
           <w:sz w:val="22"/>
           <w:szCs w:val="22"/>
         </w:rPr>
-        <w:t>Conformément aux articles L6343-2, L6343-</w:t>
+        <w:t>Conformément aux articles L6343-2, L6343-3 et L6343-</w:t>
       </w:r>
       <w:proofErr w:type="gramStart"/>
       <w:r>
@@ -2317,7 +2332,15 @@
           <w:sz w:val="22"/>
           <w:szCs w:val="22"/>
         </w:rPr>
-        <w:t>3  et</w:t>
+        <w:t xml:space="preserve">4  </w:t>
+      </w:r>
+      <w:r>
+        <w:rPr>
+          <w:rFonts w:ascii="Calibri" w:hAnsi="Calibri" w:cs="Calibri"/>
+          <w:sz w:val="22"/>
+          <w:szCs w:val="22"/>
+        </w:rPr>
+        <w:t>du</w:t>
       </w:r>
       <w:proofErr w:type="gramEnd"/>
       <w:r>
@@ -2326,15 +2349,7 @@
           <w:sz w:val="22"/>
           <w:szCs w:val="22"/>
         </w:rPr>
-        <w:t xml:space="preserve"> L6343-4  </w:t>
-      </w:r>
-      <w:r>
-        <w:rPr>
-          <w:rFonts w:ascii="Calibri" w:hAnsi="Calibri" w:cs="Calibri"/>
-          <w:sz w:val="22"/>
-          <w:szCs w:val="22"/>
-        </w:rPr>
-        <w:t>du code du travail :</w:t>
+        <w:t xml:space="preserve"> code du travail :</w:t>
       </w:r>
     </w:p>
     <w:bookmarkEnd w:id="1"/>
@@ -2363,7 +2378,6 @@
         </w:rPr>
         <w:t xml:space="preserve">La durée du travail applicable au stagiaire non titulaire d'un contrat de travail ne peut excéder la durée légale hebdomadaire et la durée quotidienne du </w:t>
       </w:r>
-      <w:proofErr w:type="gramStart"/>
       <w:r>
         <w:rPr>
           <w:rFonts w:ascii="Calibri" w:hAnsi="Calibri" w:cs="Calibri"/>
@@ -2380,29 +2394,8 @@
           <w:sz w:val="22"/>
           <w:szCs w:val="22"/>
         </w:rPr>
-        <w:t> </w:t>
-      </w:r>
-      <w:r>
-        <w:rPr>
-          <w:rFonts w:ascii="Calibri" w:hAnsi="Calibri" w:cs="Calibri"/>
-          <w:b/>
-          <w:sz w:val="22"/>
-          <w:szCs w:val="22"/>
-          <w:u w:val="single"/>
-        </w:rPr>
-        <w:t xml:space="preserve"> </w:t>
-      </w:r>
-      <w:r>
-        <w:rPr>
-          <w:rFonts w:ascii="Calibri" w:hAnsi="Calibri" w:cs="Calibri"/>
-          <w:b/>
-          <w:sz w:val="22"/>
-          <w:szCs w:val="22"/>
-          <w:u w:val="single"/>
-        </w:rPr>
-        <w:t>(</w:t>
-      </w:r>
-      <w:proofErr w:type="gramEnd"/>
+        <w:t xml:space="preserve"> (</w:t>
+      </w:r>
       <w:r>
         <w:rPr>
           <w:rFonts w:ascii="Calibri" w:hAnsi="Calibri" w:cs="Calibri"/>
@@ -2677,12 +2670,12 @@
                             </w:tblPr>
                             <w:tblGrid>
                               <w:gridCol w:w="1124"/>
-                              <w:gridCol w:w="1302"/>
-                              <w:gridCol w:w="1216"/>
-                              <w:gridCol w:w="1400"/>
-                              <w:gridCol w:w="1288"/>
-                              <w:gridCol w:w="1695"/>
-                              <w:gridCol w:w="1440"/>
+                              <w:gridCol w:w="1305"/>
+                              <w:gridCol w:w="1218"/>
+                              <w:gridCol w:w="1402"/>
+                              <w:gridCol w:w="1291"/>
+                              <w:gridCol w:w="1698"/>
+                              <w:gridCol w:w="1442"/>
                             </w:tblGrid>
                             <w:tr>
                               <w:tc>
@@ -3354,7 +3347,7 @@
                 <v:stroke joinstyle="miter"/>
                 <v:path gradientshapeok="t" o:connecttype="rect"/>
               </v:shapetype>
-              <v:shape id="Zone de texte 5" o:spid="_x0000_s1026" type="#_x0000_t202" style="position:absolute;left:0;text-align:left;margin-left:-7.2pt;margin-top:5.1pt;width:488.85pt;height:138.75pt;z-index:251659264;visibility:visible;mso-wrap-style:square;mso-width-percent:0;mso-height-percent:0;mso-wrap-distance-left:9pt;mso-wrap-distance-top:0;mso-wrap-distance-right:9pt;mso-wrap-distance-bottom:0;mso-position-horizontal:absolute;mso-position-horizontal-relative:text;mso-position-vertical:absolute;mso-position-vertical-relative:text;mso-width-percent:0;mso-height-percent:0;mso-width-relative:page;mso-height-relative:page;v-text-anchor:top" o:gfxdata="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" o:allowincell="f">
+              <v:shape id="Zone de texte 5" o:spid="_x0000_s1026" type="#_x0000_t202" style="position:absolute;left:0;text-align:left;margin-left:-7.2pt;margin-top:5.1pt;width:488.85pt;height:138.75pt;z-index:251659264;visibility:visible;mso-wrap-style:square;mso-width-percent:0;mso-height-percent:0;mso-wrap-distance-left:9pt;mso-wrap-distance-top:0;mso-wrap-distance-right:9pt;mso-wrap-distance-bottom:0;mso-position-horizontal:absolute;mso-position-horizontal-relative:text;mso-position-vertical:absolute;mso-position-vertical-relative:text;mso-width-percent:0;mso-height-percent:0;mso-width-relative:page;mso-height-relative:page;v-text-anchor:top" o:gfxdata="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" o:allowincell="f">
                 <v:textbox>
                   <w:txbxContent>
                     <w:p>
@@ -3459,12 +3452,12 @@
                       </w:tblPr>
                       <w:tblGrid>
                         <w:gridCol w:w="1124"/>
-                        <w:gridCol w:w="1302"/>
-                        <w:gridCol w:w="1216"/>
-                        <w:gridCol w:w="1400"/>
-                        <w:gridCol w:w="1288"/>
-                        <w:gridCol w:w="1695"/>
-                        <w:gridCol w:w="1440"/>
+                        <w:gridCol w:w="1305"/>
+                        <w:gridCol w:w="1218"/>
+                        <w:gridCol w:w="1402"/>
+                        <w:gridCol w:w="1291"/>
+                        <w:gridCol w:w="1698"/>
+                        <w:gridCol w:w="1442"/>
                       </w:tblGrid>
                       <w:tr>
                         <w:tc>
@@ -4282,22 +4275,13 @@
         </w:rPr>
         <w:t xml:space="preserve"> le </w:t>
       </w:r>
-      <w:proofErr w:type="gramStart"/>
-      <w:r>
-        <w:rPr>
-          <w:rFonts w:ascii="Calibri" w:hAnsi="Calibri" w:cs="Calibri"/>
-          <w:sz w:val="22"/>
-        </w:rPr>
-        <w:t>rythme </w:t>
-      </w:r>
-      <w:r>
-        <w:rPr>
-          <w:rFonts w:ascii="Calibri" w:hAnsi="Calibri" w:cs="Calibri"/>
-          <w:sz w:val="22"/>
-        </w:rPr>
-        <w:t xml:space="preserve"> en</w:t>
-      </w:r>
-      <w:proofErr w:type="gramEnd"/>
+      <w:r>
+        <w:rPr>
+          <w:rFonts w:ascii="Calibri" w:hAnsi="Calibri" w:cs="Calibri"/>
+          <w:sz w:val="22"/>
+        </w:rPr>
+        <w:t>rythme en</w:t>
+      </w:r>
       <w:r>
         <w:rPr>
           <w:rFonts w:ascii="Calibri" w:hAnsi="Calibri" w:cs="Calibri"/>
@@ -5332,9 +5316,9 @@
               </wp:anchor>
             </w:drawing>
           </mc:Choice>
-          <mc:Fallback xmlns:w16sdtdh="http://schemas.microsoft.com/office/word/2020/wordml/sdtdatahash" xmlns:w16="http://schemas.microsoft.com/office/word/2018/wordml" xmlns:w16cid="http://schemas.microsoft.com/office/word/2016/wordml/cid" xmlns:w16cex="http://schemas.microsoft.com/office/word/2018/wordml/cex" xmlns:am3d="http://schemas.microsoft.com/office/drawing/2017/model3d" xmlns:aink="http://schemas.microsoft.com/office/drawing/2016/ink" xmlns:cx8="http://schemas.microsoft.com/office/drawing/2016/5/14/chartex" xmlns:cx7="http://schemas.microsoft.com/office/drawing/2016/5/13/chartex" xmlns:cx6="http://schemas.microsoft.com/office/drawing/2016/5/12/chartex" xmlns:cx5="http://schemas.microsoft.com/office/drawing/2016/5/11/chartex" xmlns:cx4="http://schemas.microsoft.com/office/drawing/2016/5/10/chartex" xmlns:cx3="http://schemas.microsoft.com/office/drawing/2016/5/9/chartex" xmlns:cx2="http://schemas.microsoft.com/office/drawing/2015/10/21/chartex" xmlns:cx1="http://schemas.microsoft.com/office/drawing/2015/9/8/chartex">
+          <mc:Fallback>
             <w:pict>
-              <v:shape w14:anchorId="39E8180A" id="Zone de texte 4" o:spid="_x0000_s1027" type="#_x0000_t202" style="position:absolute;left:0;text-align:left;margin-left:-6.6pt;margin-top:12.05pt;width:488.85pt;height:119.8pt;z-index:251661312;visibility:visible;mso-wrap-style:square;mso-width-percent:0;mso-height-percent:0;mso-wrap-distance-left:9pt;mso-wrap-distance-top:0;mso-wrap-distance-right:9pt;mso-wrap-distance-bottom:0;mso-position-horizontal:absolute;mso-position-horizontal-relative:text;mso-position-vertical:absolute;mso-position-vertical-relative:text;mso-width-percent:0;mso-height-percent:0;mso-width-relative:page;mso-height-relative:page;v-text-anchor:top" o:gfxdata="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" o:allowincell="f">
+              <v:shape w14:anchorId="39E8180A" id="Zone de texte 4" o:spid="_x0000_s1027" type="#_x0000_t202" style="position:absolute;left:0;text-align:left;margin-left:-6.6pt;margin-top:12.05pt;width:488.85pt;height:119.8pt;z-index:251661312;visibility:visible;mso-wrap-style:square;mso-width-percent:0;mso-height-percent:0;mso-wrap-distance-left:9pt;mso-wrap-distance-top:0;mso-wrap-distance-right:9pt;mso-wrap-distance-bottom:0;mso-position-horizontal:absolute;mso-position-horizontal-relative:text;mso-position-vertical:absolute;mso-position-vertical-relative:text;mso-width-percent:0;mso-height-percent:0;mso-width-relative:page;mso-height-relative:page;v-text-anchor:top" o:gfxdata="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" o:allowincell="f">
                 <v:textbox>
                   <w:txbxContent>
                     <w:p>
@@ -8177,8 +8161,6 @@
           <w:sz w:val="24"/>
         </w:rPr>
       </w:pPr>
-      <w:bookmarkStart w:id="2" w:name="_GoBack"/>
-      <w:bookmarkEnd w:id="2"/>
     </w:p>
     <w:p>
       <w:pPr>
@@ -8880,7 +8862,7 @@
 </file>
 
 <file path=word/endnotes.xml><?xml version="1.0" encoding="utf-8"?>
-<w:endnotes xmlns:wpc="http://schemas.microsoft.com/office/word/2010/wordprocessingCanvas" xmlns:cx="http://schemas.microsoft.com/office/drawing/2014/chartex" xmlns:mc="http://schemas.openxmlformats.org/markup-compatibility/2006" xmlns:o="urn:schemas-microsoft-com:office:office" xmlns:r="http://schemas.openxmlformats.org/officeDocument/2006/relationships" xmlns:m="http://schemas.openxmlformats.org/officeDocument/2006/math" xmlns:v="urn:schemas-microsoft-com:vml" xmlns:wp14="http://schemas.microsoft.com/office/word/2010/wordprocessingDrawing" xmlns:wp="http://schemas.openxmlformats.org/drawingml/2006/wordprocessingDrawing" xmlns:w10="urn:schemas-microsoft-com:office:word" xmlns:w="http://schemas.openxmlformats.org/wordprocessingml/2006/main" xmlns:w14="http://schemas.microsoft.com/office/word/2010/wordml" xmlns:w15="http://schemas.microsoft.com/office/word/2012/wordml" xmlns:w16se="http://schemas.microsoft.com/office/word/2015/wordml/symex" xmlns:wpg="http://schemas.microsoft.com/office/word/2010/wordprocessingGroup" xmlns:wpi="http://schemas.microsoft.com/office/word/2010/wordprocessingInk" xmlns:wne="http://schemas.microsoft.com/office/word/2006/wordml" xmlns:wps="http://schemas.microsoft.com/office/word/2010/wordprocessingShape" mc:Ignorable="w14 w15 w16se wp14">
+<w:endnotes xmlns:wpc="http://schemas.microsoft.com/office/word/2010/wordprocessingCanvas" xmlns:cx="http://schemas.microsoft.com/office/drawing/2014/chartex" xmlns:cx1="http://schemas.microsoft.com/office/drawing/2015/9/8/chartex" xmlns:cx2="http://schemas.microsoft.com/office/drawing/2015/10/21/chartex" xmlns:cx3="http://schemas.microsoft.com/office/drawing/2016/5/9/chartex" xmlns:cx4="http://schemas.microsoft.com/office/drawing/2016/5/10/chartex" xmlns:cx5="http://schemas.microsoft.com/office/drawing/2016/5/11/chartex" xmlns:cx6="http://schemas.microsoft.com/office/drawing/2016/5/12/chartex" xmlns:cx7="http://schemas.microsoft.com/office/drawing/2016/5/13/chartex" xmlns:cx8="http://schemas.microsoft.com/office/drawing/2016/5/14/chartex" xmlns:mc="http://schemas.openxmlformats.org/markup-compatibility/2006" xmlns:aink="http://schemas.microsoft.com/office/drawing/2016/ink" xmlns:am3d="http://schemas.microsoft.com/office/drawing/2017/model3d" xmlns:o="urn:schemas-microsoft-com:office:office" xmlns:oel="http://schemas.microsoft.com/office/2019/extlst" xmlns:r="http://schemas.openxmlformats.org/officeDocument/2006/relationships" xmlns:m="http://schemas.openxmlformats.org/officeDocument/2006/math" xmlns:v="urn:schemas-microsoft-com:vml" xmlns:wp14="http://schemas.microsoft.com/office/word/2010/wordprocessingDrawing" xmlns:wp="http://schemas.openxmlformats.org/drawingml/2006/wordprocessingDrawing" xmlns:w10="urn:schemas-microsoft-com:office:word" xmlns:w="http://schemas.openxmlformats.org/wordprocessingml/2006/main" xmlns:w14="http://schemas.microsoft.com/office/word/2010/wordml" xmlns:w15="http://schemas.microsoft.com/office/word/2012/wordml" xmlns:w16cex="http://schemas.microsoft.com/office/word/2018/wordml/cex" xmlns:w16cid="http://schemas.microsoft.com/office/word/2016/wordml/cid" xmlns:w16="http://schemas.microsoft.com/office/word/2018/wordml" xmlns:w16sdtdh="http://schemas.microsoft.com/office/word/2020/wordml/sdtdatahash" xmlns:w16se="http://schemas.microsoft.com/office/word/2015/wordml/symex" xmlns:wpg="http://schemas.microsoft.com/office/word/2010/wordprocessingGroup" xmlns:wpi="http://schemas.microsoft.com/office/word/2010/wordprocessingInk" xmlns:wne="http://schemas.microsoft.com/office/word/2006/wordml" xmlns:wps="http://schemas.microsoft.com/office/word/2010/wordprocessingShape" mc:Ignorable="w14 w15 w16se w16cid w16 w16cex w16sdtdh wp14">
   <w:endnote w:type="separator" w:id="-1">
     <w:p>
       <w:r>
@@ -8899,7 +8881,7 @@
 </file>
 
 <file path=word/footer1.xml><?xml version="1.0" encoding="utf-8"?>
-<w:ftr xmlns:wpc="http://schemas.microsoft.com/office/word/2010/wordprocessingCanvas" xmlns:cx="http://schemas.microsoft.com/office/drawing/2014/chartex" xmlns:mc="http://schemas.openxmlformats.org/markup-compatibility/2006" xmlns:o="urn:schemas-microsoft-com:office:office" xmlns:r="http://schemas.openxmlformats.org/officeDocument/2006/relationships" xmlns:m="http://schemas.openxmlformats.org/officeDocument/2006/math" xmlns:v="urn:schemas-microsoft-com:vml" xmlns:wp14="http://schemas.microsoft.com/office/word/2010/wordprocessingDrawing" xmlns:wp="http://schemas.openxmlformats.org/drawingml/2006/wordprocessingDrawing" xmlns:w10="urn:schemas-microsoft-com:office:word" xmlns:w="http://schemas.openxmlformats.org/wordprocessingml/2006/main" xmlns:w14="http://schemas.microsoft.com/office/word/2010/wordml" xmlns:w15="http://schemas.microsoft.com/office/word/2012/wordml" xmlns:w16se="http://schemas.microsoft.com/office/word/2015/wordml/symex" xmlns:wpg="http://schemas.microsoft.com/office/word/2010/wordprocessingGroup" xmlns:wpi="http://schemas.microsoft.com/office/word/2010/wordprocessingInk" xmlns:wne="http://schemas.microsoft.com/office/word/2006/wordml" xmlns:wps="http://schemas.microsoft.com/office/word/2010/wordprocessingShape" mc:Ignorable="w14 w15 w16se wp14">
+<w:ftr xmlns:wpc="http://schemas.microsoft.com/office/word/2010/wordprocessingCanvas" xmlns:cx="http://schemas.microsoft.com/office/drawing/2014/chartex" xmlns:cx1="http://schemas.microsoft.com/office/drawing/2015/9/8/chartex" xmlns:cx2="http://schemas.microsoft.com/office/drawing/2015/10/21/chartex" xmlns:cx3="http://schemas.microsoft.com/office/drawing/2016/5/9/chartex" xmlns:cx4="http://schemas.microsoft.com/office/drawing/2016/5/10/chartex" xmlns:cx5="http://schemas.microsoft.com/office/drawing/2016/5/11/chartex" xmlns:cx6="http://schemas.microsoft.com/office/drawing/2016/5/12/chartex" xmlns:cx7="http://schemas.microsoft.com/office/drawing/2016/5/13/chartex" xmlns:cx8="http://schemas.microsoft.com/office/drawing/2016/5/14/chartex" xmlns:mc="http://schemas.openxmlformats.org/markup-compatibility/2006" xmlns:aink="http://schemas.microsoft.com/office/drawing/2016/ink" xmlns:am3d="http://schemas.microsoft.com/office/drawing/2017/model3d" xmlns:o="urn:schemas-microsoft-com:office:office" xmlns:oel="http://schemas.microsoft.com/office/2019/extlst" xmlns:r="http://schemas.openxmlformats.org/officeDocument/2006/relationships" xmlns:m="http://schemas.openxmlformats.org/officeDocument/2006/math" xmlns:v="urn:schemas-microsoft-com:vml" xmlns:wp14="http://schemas.microsoft.com/office/word/2010/wordprocessingDrawing" xmlns:wp="http://schemas.openxmlformats.org/drawingml/2006/wordprocessingDrawing" xmlns:w10="urn:schemas-microsoft-com:office:word" xmlns:w="http://schemas.openxmlformats.org/wordprocessingml/2006/main" xmlns:w14="http://schemas.microsoft.com/office/word/2010/wordml" xmlns:w15="http://schemas.microsoft.com/office/word/2012/wordml" xmlns:w16cex="http://schemas.microsoft.com/office/word/2018/wordml/cex" xmlns:w16cid="http://schemas.microsoft.com/office/word/2016/wordml/cid" xmlns:w16="http://schemas.microsoft.com/office/word/2018/wordml" xmlns:w16sdtdh="http://schemas.microsoft.com/office/word/2020/wordml/sdtdatahash" xmlns:w16se="http://schemas.microsoft.com/office/word/2015/wordml/symex" xmlns:wpg="http://schemas.microsoft.com/office/word/2010/wordprocessingGroup" xmlns:wpi="http://schemas.microsoft.com/office/word/2010/wordprocessingInk" xmlns:wne="http://schemas.microsoft.com/office/word/2006/wordml" xmlns:wps="http://schemas.microsoft.com/office/word/2010/wordprocessingShape" mc:Ignorable="w14 w15 w16se w16cid w16 w16cex w16sdtdh wp14">
   <w:p>
     <w:pPr>
       <w:pStyle w:val="Pieddepage"/>
@@ -8909,7 +8891,7 @@
 </file>
 
 <file path=word/footer2.xml><?xml version="1.0" encoding="utf-8"?>
-<w:ftr xmlns:wpc="http://schemas.microsoft.com/office/word/2010/wordprocessingCanvas" xmlns:cx="http://schemas.microsoft.com/office/drawing/2014/chartex" xmlns:mc="http://schemas.openxmlformats.org/markup-compatibility/2006" xmlns:o="urn:schemas-microsoft-com:office:office" xmlns:r="http://schemas.openxmlformats.org/officeDocument/2006/relationships" xmlns:m="http://schemas.openxmlformats.org/officeDocument/2006/math" xmlns:v="urn:schemas-microsoft-com:vml" xmlns:wp14="http://schemas.microsoft.com/office/word/2010/wordprocessingDrawing" xmlns:wp="http://schemas.openxmlformats.org/drawingml/2006/wordprocessingDrawing" xmlns:w10="urn:schemas-microsoft-com:office:word" xmlns:w="http://schemas.openxmlformats.org/wordprocessingml/2006/main" xmlns:w14="http://schemas.microsoft.com/office/word/2010/wordml" xmlns:w15="http://schemas.microsoft.com/office/word/2012/wordml" xmlns:w16se="http://schemas.microsoft.com/office/word/2015/wordml/symex" xmlns:wpg="http://schemas.microsoft.com/office/word/2010/wordprocessingGroup" xmlns:wpi="http://schemas.microsoft.com/office/word/2010/wordprocessingInk" xmlns:wne="http://schemas.microsoft.com/office/word/2006/wordml" xmlns:wps="http://schemas.microsoft.com/office/word/2010/wordprocessingShape" mc:Ignorable="w14 w15 w16se wp14">
+<w:ftr xmlns:wpc="http://schemas.microsoft.com/office/word/2010/wordprocessingCanvas" xmlns:cx="http://schemas.microsoft.com/office/drawing/2014/chartex" xmlns:cx1="http://schemas.microsoft.com/office/drawing/2015/9/8/chartex" xmlns:cx2="http://schemas.microsoft.com/office/drawing/2015/10/21/chartex" xmlns:cx3="http://schemas.microsoft.com/office/drawing/2016/5/9/chartex" xmlns:cx4="http://schemas.microsoft.com/office/drawing/2016/5/10/chartex" xmlns:cx5="http://schemas.microsoft.com/office/drawing/2016/5/11/chartex" xmlns:cx6="http://schemas.microsoft.com/office/drawing/2016/5/12/chartex" xmlns:cx7="http://schemas.microsoft.com/office/drawing/2016/5/13/chartex" xmlns:cx8="http://schemas.microsoft.com/office/drawing/2016/5/14/chartex" xmlns:mc="http://schemas.openxmlformats.org/markup-compatibility/2006" xmlns:aink="http://schemas.microsoft.com/office/drawing/2016/ink" xmlns:am3d="http://schemas.microsoft.com/office/drawing/2017/model3d" xmlns:o="urn:schemas-microsoft-com:office:office" xmlns:oel="http://schemas.microsoft.com/office/2019/extlst" xmlns:r="http://schemas.openxmlformats.org/officeDocument/2006/relationships" xmlns:m="http://schemas.openxmlformats.org/officeDocument/2006/math" xmlns:v="urn:schemas-microsoft-com:vml" xmlns:wp14="http://schemas.microsoft.com/office/word/2010/wordprocessingDrawing" xmlns:wp="http://schemas.openxmlformats.org/drawingml/2006/wordprocessingDrawing" xmlns:w10="urn:schemas-microsoft-com:office:word" xmlns:w="http://schemas.openxmlformats.org/wordprocessingml/2006/main" xmlns:w14="http://schemas.microsoft.com/office/word/2010/wordml" xmlns:w15="http://schemas.microsoft.com/office/word/2012/wordml" xmlns:w16cex="http://schemas.microsoft.com/office/word/2018/wordml/cex" xmlns:w16cid="http://schemas.microsoft.com/office/word/2016/wordml/cid" xmlns:w16="http://schemas.microsoft.com/office/word/2018/wordml" xmlns:w16sdtdh="http://schemas.microsoft.com/office/word/2020/wordml/sdtdatahash" xmlns:w16se="http://schemas.microsoft.com/office/word/2015/wordml/symex" xmlns:wpg="http://schemas.microsoft.com/office/word/2010/wordprocessingGroup" xmlns:wpi="http://schemas.microsoft.com/office/word/2010/wordprocessingInk" xmlns:wne="http://schemas.microsoft.com/office/word/2006/wordml" xmlns:wps="http://schemas.microsoft.com/office/word/2010/wordprocessingShape" mc:Ignorable="w14 w15 w16se w16cid w16 w16cex w16sdtdh wp14">
   <w:p>
     <w:pPr>
       <w:pStyle w:val="Pieddepage"/>
@@ -9314,7 +9296,7 @@
 </file>
 
 <file path=word/footer3.xml><?xml version="1.0" encoding="utf-8"?>
-<w:ftr xmlns:wpc="http://schemas.microsoft.com/office/word/2010/wordprocessingCanvas" xmlns:cx="http://schemas.microsoft.com/office/drawing/2014/chartex" xmlns:mc="http://schemas.openxmlformats.org/markup-compatibility/2006" xmlns:o="urn:schemas-microsoft-com:office:office" xmlns:r="http://schemas.openxmlformats.org/officeDocument/2006/relationships" xmlns:m="http://schemas.openxmlformats.org/officeDocument/2006/math" xmlns:v="urn:schemas-microsoft-com:vml" xmlns:wp14="http://schemas.microsoft.com/office/word/2010/wordprocessingDrawing" xmlns:wp="http://schemas.openxmlformats.org/drawingml/2006/wordprocessingDrawing" xmlns:w10="urn:schemas-microsoft-com:office:word" xmlns:w="http://schemas.openxmlformats.org/wordprocessingml/2006/main" xmlns:w14="http://schemas.microsoft.com/office/word/2010/wordml" xmlns:w15="http://schemas.microsoft.com/office/word/2012/wordml" xmlns:w16se="http://schemas.microsoft.com/office/word/2015/wordml/symex" xmlns:wpg="http://schemas.microsoft.com/office/word/2010/wordprocessingGroup" xmlns:wpi="http://schemas.microsoft.com/office/word/2010/wordprocessingInk" xmlns:wne="http://schemas.microsoft.com/office/word/2006/wordml" xmlns:wps="http://schemas.microsoft.com/office/word/2010/wordprocessingShape" mc:Ignorable="w14 w15 w16se wp14">
+<w:ftr xmlns:wpc="http://schemas.microsoft.com/office/word/2010/wordprocessingCanvas" xmlns:cx="http://schemas.microsoft.com/office/drawing/2014/chartex" xmlns:cx1="http://schemas.microsoft.com/office/drawing/2015/9/8/chartex" xmlns:cx2="http://schemas.microsoft.com/office/drawing/2015/10/21/chartex" xmlns:cx3="http://schemas.microsoft.com/office/drawing/2016/5/9/chartex" xmlns:cx4="http://schemas.microsoft.com/office/drawing/2016/5/10/chartex" xmlns:cx5="http://schemas.microsoft.com/office/drawing/2016/5/11/chartex" xmlns:cx6="http://schemas.microsoft.com/office/drawing/2016/5/12/chartex" xmlns:cx7="http://schemas.microsoft.com/office/drawing/2016/5/13/chartex" xmlns:cx8="http://schemas.microsoft.com/office/drawing/2016/5/14/chartex" xmlns:mc="http://schemas.openxmlformats.org/markup-compatibility/2006" xmlns:aink="http://schemas.microsoft.com/office/drawing/2016/ink" xmlns:am3d="http://schemas.microsoft.com/office/drawing/2017/model3d" xmlns:o="urn:schemas-microsoft-com:office:office" xmlns:oel="http://schemas.microsoft.com/office/2019/extlst" xmlns:r="http://schemas.openxmlformats.org/officeDocument/2006/relationships" xmlns:m="http://schemas.openxmlformats.org/officeDocument/2006/math" xmlns:v="urn:schemas-microsoft-com:vml" xmlns:wp14="http://schemas.microsoft.com/office/word/2010/wordprocessingDrawing" xmlns:wp="http://schemas.openxmlformats.org/drawingml/2006/wordprocessingDrawing" xmlns:w10="urn:schemas-microsoft-com:office:word" xmlns:w="http://schemas.openxmlformats.org/wordprocessingml/2006/main" xmlns:w14="http://schemas.microsoft.com/office/word/2010/wordml" xmlns:w15="http://schemas.microsoft.com/office/word/2012/wordml" xmlns:w16cex="http://schemas.microsoft.com/office/word/2018/wordml/cex" xmlns:w16cid="http://schemas.microsoft.com/office/word/2016/wordml/cid" xmlns:w16="http://schemas.microsoft.com/office/word/2018/wordml" xmlns:w16sdtdh="http://schemas.microsoft.com/office/word/2020/wordml/sdtdatahash" xmlns:w16se="http://schemas.microsoft.com/office/word/2015/wordml/symex" xmlns:wpg="http://schemas.microsoft.com/office/word/2010/wordprocessingGroup" xmlns:wpi="http://schemas.microsoft.com/office/word/2010/wordprocessingInk" xmlns:wne="http://schemas.microsoft.com/office/word/2006/wordml" xmlns:wps="http://schemas.microsoft.com/office/word/2010/wordprocessingShape" mc:Ignorable="w14 w15 w16se w16cid w16 w16cex w16sdtdh wp14">
   <w:p>
     <w:pPr>
       <w:pStyle w:val="Pieddepage"/>
@@ -9324,7 +9306,7 @@
 </file>
 
 <file path=word/footnotes.xml><?xml version="1.0" encoding="utf-8"?>
-<w:footnotes xmlns:wpc="http://schemas.microsoft.com/office/word/2010/wordprocessingCanvas" xmlns:cx="http://schemas.microsoft.com/office/drawing/2014/chartex" xmlns:mc="http://schemas.openxmlformats.org/markup-compatibility/2006" xmlns:o="urn:schemas-microsoft-com:office:office" xmlns:r="http://schemas.openxmlformats.org/officeDocument/2006/relationships" xmlns:m="http://schemas.openxmlformats.org/officeDocument/2006/math" xmlns:v="urn:schemas-microsoft-com:vml" xmlns:wp14="http://schemas.microsoft.com/office/word/2010/wordprocessingDrawing" xmlns:wp="http://schemas.openxmlformats.org/drawingml/2006/wordprocessingDrawing" xmlns:w10="urn:schemas-microsoft-com:office:word" xmlns:w="http://schemas.openxmlformats.org/wordprocessingml/2006/main" xmlns:w14="http://schemas.microsoft.com/office/word/2010/wordml" xmlns:w15="http://schemas.microsoft.com/office/word/2012/wordml" xmlns:w16se="http://schemas.microsoft.com/office/word/2015/wordml/symex" xmlns:wpg="http://schemas.microsoft.com/office/word/2010/wordprocessingGroup" xmlns:wpi="http://schemas.microsoft.com/office/word/2010/wordprocessingInk" xmlns:wne="http://schemas.microsoft.com/office/word/2006/wordml" xmlns:wps="http://schemas.microsoft.com/office/word/2010/wordprocessingShape" mc:Ignorable="w14 w15 w16se wp14">
+<w:footnotes xmlns:wpc="http://schemas.microsoft.com/office/word/2010/wordprocessingCanvas" xmlns:cx="http://schemas.microsoft.com/office/drawing/2014/chartex" xmlns:cx1="http://schemas.microsoft.com/office/drawing/2015/9/8/chartex" xmlns:cx2="http://schemas.microsoft.com/office/drawing/2015/10/21/chartex" xmlns:cx3="http://schemas.microsoft.com/office/drawing/2016/5/9/chartex" xmlns:cx4="http://schemas.microsoft.com/office/drawing/2016/5/10/chartex" xmlns:cx5="http://schemas.microsoft.com/office/drawing/2016/5/11/chartex" xmlns:cx6="http://schemas.microsoft.com/office/drawing/2016/5/12/chartex" xmlns:cx7="http://schemas.microsoft.com/office/drawing/2016/5/13/chartex" xmlns:cx8="http://schemas.microsoft.com/office/drawing/2016/5/14/chartex" xmlns:mc="http://schemas.openxmlformats.org/markup-compatibility/2006" xmlns:aink="http://schemas.microsoft.com/office/drawing/2016/ink" xmlns:am3d="http://schemas.microsoft.com/office/drawing/2017/model3d" xmlns:o="urn:schemas-microsoft-com:office:office" xmlns:oel="http://schemas.microsoft.com/office/2019/extlst" xmlns:r="http://schemas.openxmlformats.org/officeDocument/2006/relationships" xmlns:m="http://schemas.openxmlformats.org/officeDocument/2006/math" xmlns:v="urn:schemas-microsoft-com:vml" xmlns:wp14="http://schemas.microsoft.com/office/word/2010/wordprocessingDrawing" xmlns:wp="http://schemas.openxmlformats.org/drawingml/2006/wordprocessingDrawing" xmlns:w10="urn:schemas-microsoft-com:office:word" xmlns:w="http://schemas.openxmlformats.org/wordprocessingml/2006/main" xmlns:w14="http://schemas.microsoft.com/office/word/2010/wordml" xmlns:w15="http://schemas.microsoft.com/office/word/2012/wordml" xmlns:w16cex="http://schemas.microsoft.com/office/word/2018/wordml/cex" xmlns:w16cid="http://schemas.microsoft.com/office/word/2016/wordml/cid" xmlns:w16="http://schemas.microsoft.com/office/word/2018/wordml" xmlns:w16sdtdh="http://schemas.microsoft.com/office/word/2020/wordml/sdtdatahash" xmlns:w16se="http://schemas.microsoft.com/office/word/2015/wordml/symex" xmlns:wpg="http://schemas.microsoft.com/office/word/2010/wordprocessingGroup" xmlns:wpi="http://schemas.microsoft.com/office/word/2010/wordprocessingInk" xmlns:wne="http://schemas.microsoft.com/office/word/2006/wordml" xmlns:wps="http://schemas.microsoft.com/office/word/2010/wordprocessingShape" mc:Ignorable="w14 w15 w16se w16cid w16 w16cex w16sdtdh wp14">
   <w:footnote w:type="separator" w:id="-1">
     <w:p>
       <w:r>
@@ -9343,7 +9325,7 @@
 </file>
 
 <file path=word/header1.xml><?xml version="1.0" encoding="utf-8"?>
-<w:hdr xmlns:wpc="http://schemas.microsoft.com/office/word/2010/wordprocessingCanvas" xmlns:cx="http://schemas.microsoft.com/office/drawing/2014/chartex" xmlns:mc="http://schemas.openxmlformats.org/markup-compatibility/2006" xmlns:o="urn:schemas-microsoft-com:office:office" xmlns:r="http://schemas.openxmlformats.org/officeDocument/2006/relationships" xmlns:m="http://schemas.openxmlformats.org/officeDocument/2006/math" xmlns:v="urn:schemas-microsoft-com:vml" xmlns:wp14="http://schemas.microsoft.com/office/word/2010/wordprocessingDrawing" xmlns:wp="http://schemas.openxmlformats.org/drawingml/2006/wordprocessingDrawing" xmlns:w10="urn:schemas-microsoft-com:office:word" xmlns:w="http://schemas.openxmlformats.org/wordprocessingml/2006/main" xmlns:w14="http://schemas.microsoft.com/office/word/2010/wordml" xmlns:w15="http://schemas.microsoft.com/office/word/2012/wordml" xmlns:w16se="http://schemas.microsoft.com/office/word/2015/wordml/symex" xmlns:wpg="http://schemas.microsoft.com/office/word/2010/wordprocessingGroup" xmlns:wpi="http://schemas.microsoft.com/office/word/2010/wordprocessingInk" xmlns:wne="http://schemas.microsoft.com/office/word/2006/wordml" xmlns:wps="http://schemas.microsoft.com/office/word/2010/wordprocessingShape" mc:Ignorable="w14 w15 w16se wp14">
+<w:hdr xmlns:wpc="http://schemas.microsoft.com/office/word/2010/wordprocessingCanvas" xmlns:cx="http://schemas.microsoft.com/office/drawing/2014/chartex" xmlns:cx1="http://schemas.microsoft.com/office/drawing/2015/9/8/chartex" xmlns:cx2="http://schemas.microsoft.com/office/drawing/2015/10/21/chartex" xmlns:cx3="http://schemas.microsoft.com/office/drawing/2016/5/9/chartex" xmlns:cx4="http://schemas.microsoft.com/office/drawing/2016/5/10/chartex" xmlns:cx5="http://schemas.microsoft.com/office/drawing/2016/5/11/chartex" xmlns:cx6="http://schemas.microsoft.com/office/drawing/2016/5/12/chartex" xmlns:cx7="http://schemas.microsoft.com/office/drawing/2016/5/13/chartex" xmlns:cx8="http://schemas.microsoft.com/office/drawing/2016/5/14/chartex" xmlns:mc="http://schemas.openxmlformats.org/markup-compatibility/2006" xmlns:aink="http://schemas.microsoft.com/office/drawing/2016/ink" xmlns:am3d="http://schemas.microsoft.com/office/drawing/2017/model3d" xmlns:o="urn:schemas-microsoft-com:office:office" xmlns:oel="http://schemas.microsoft.com/office/2019/extlst" xmlns:r="http://schemas.openxmlformats.org/officeDocument/2006/relationships" xmlns:m="http://schemas.openxmlformats.org/officeDocument/2006/math" xmlns:v="urn:schemas-microsoft-com:vml" xmlns:wp14="http://schemas.microsoft.com/office/word/2010/wordprocessingDrawing" xmlns:wp="http://schemas.openxmlformats.org/drawingml/2006/wordprocessingDrawing" xmlns:w10="urn:schemas-microsoft-com:office:word" xmlns:w="http://schemas.openxmlformats.org/wordprocessingml/2006/main" xmlns:w14="http://schemas.microsoft.com/office/word/2010/wordml" xmlns:w15="http://schemas.microsoft.com/office/word/2012/wordml" xmlns:w16cex="http://schemas.microsoft.com/office/word/2018/wordml/cex" xmlns:w16cid="http://schemas.microsoft.com/office/word/2016/wordml/cid" xmlns:w16="http://schemas.microsoft.com/office/word/2018/wordml" xmlns:w16sdtdh="http://schemas.microsoft.com/office/word/2020/wordml/sdtdatahash" xmlns:w16se="http://schemas.microsoft.com/office/word/2015/wordml/symex" xmlns:wpg="http://schemas.microsoft.com/office/word/2010/wordprocessingGroup" xmlns:wpi="http://schemas.microsoft.com/office/word/2010/wordprocessingInk" xmlns:wne="http://schemas.microsoft.com/office/word/2006/wordml" xmlns:wps="http://schemas.microsoft.com/office/word/2010/wordprocessingShape" mc:Ignorable="w14 w15 w16se w16cid w16 w16cex w16sdtdh wp14">
   <w:p>
     <w:pPr>
       <w:pStyle w:val="En-tte"/>
@@ -9353,7 +9335,7 @@
 </file>
 
 <file path=word/header2.xml><?xml version="1.0" encoding="utf-8"?>
-<w:hdr xmlns:wpc="http://schemas.microsoft.com/office/word/2010/wordprocessingCanvas" xmlns:cx="http://schemas.microsoft.com/office/drawing/2014/chartex" xmlns:mc="http://schemas.openxmlformats.org/markup-compatibility/2006" xmlns:o="urn:schemas-microsoft-com:office:office" xmlns:r="http://schemas.openxmlformats.org/officeDocument/2006/relationships" xmlns:m="http://schemas.openxmlformats.org/officeDocument/2006/math" xmlns:v="urn:schemas-microsoft-com:vml" xmlns:wp14="http://schemas.microsoft.com/office/word/2010/wordprocessingDrawing" xmlns:wp="http://schemas.openxmlformats.org/drawingml/2006/wordprocessingDrawing" xmlns:w10="urn:schemas-microsoft-com:office:word" xmlns:w="http://schemas.openxmlformats.org/wordprocessingml/2006/main" xmlns:w14="http://schemas.microsoft.com/office/word/2010/wordml" xmlns:w15="http://schemas.microsoft.com/office/word/2012/wordml" xmlns:w16se="http://schemas.microsoft.com/office/word/2015/wordml/symex" xmlns:wpg="http://schemas.microsoft.com/office/word/2010/wordprocessingGroup" xmlns:wpi="http://schemas.microsoft.com/office/word/2010/wordprocessingInk" xmlns:wne="http://schemas.microsoft.com/office/word/2006/wordml" xmlns:wps="http://schemas.microsoft.com/office/word/2010/wordprocessingShape" mc:Ignorable="w14 w15 w16se wp14">
+<w:hdr xmlns:wpc="http://schemas.microsoft.com/office/word/2010/wordprocessingCanvas" xmlns:cx="http://schemas.microsoft.com/office/drawing/2014/chartex" xmlns:cx1="http://schemas.microsoft.com/office/drawing/2015/9/8/chartex" xmlns:cx2="http://schemas.microsoft.com/office/drawing/2015/10/21/chartex" xmlns:cx3="http://schemas.microsoft.com/office/drawing/2016/5/9/chartex" xmlns:cx4="http://schemas.microsoft.com/office/drawing/2016/5/10/chartex" xmlns:cx5="http://schemas.microsoft.com/office/drawing/2016/5/11/chartex" xmlns:cx6="http://schemas.microsoft.com/office/drawing/2016/5/12/chartex" xmlns:cx7="http://schemas.microsoft.com/office/drawing/2016/5/13/chartex" xmlns:cx8="http://schemas.microsoft.com/office/drawing/2016/5/14/chartex" xmlns:mc="http://schemas.openxmlformats.org/markup-compatibility/2006" xmlns:aink="http://schemas.microsoft.com/office/drawing/2016/ink" xmlns:am3d="http://schemas.microsoft.com/office/drawing/2017/model3d" xmlns:o="urn:schemas-microsoft-com:office:office" xmlns:oel="http://schemas.microsoft.com/office/2019/extlst" xmlns:r="http://schemas.openxmlformats.org/officeDocument/2006/relationships" xmlns:m="http://schemas.openxmlformats.org/officeDocument/2006/math" xmlns:v="urn:schemas-microsoft-com:vml" xmlns:wp14="http://schemas.microsoft.com/office/word/2010/wordprocessingDrawing" xmlns:wp="http://schemas.openxmlformats.org/drawingml/2006/wordprocessingDrawing" xmlns:w10="urn:schemas-microsoft-com:office:word" xmlns:w="http://schemas.openxmlformats.org/wordprocessingml/2006/main" xmlns:w14="http://schemas.microsoft.com/office/word/2010/wordml" xmlns:w15="http://schemas.microsoft.com/office/word/2012/wordml" xmlns:w16cex="http://schemas.microsoft.com/office/word/2018/wordml/cex" xmlns:w16cid="http://schemas.microsoft.com/office/word/2016/wordml/cid" xmlns:w16="http://schemas.microsoft.com/office/word/2018/wordml" xmlns:w16sdtdh="http://schemas.microsoft.com/office/word/2020/wordml/sdtdatahash" xmlns:w16se="http://schemas.microsoft.com/office/word/2015/wordml/symex" xmlns:wpg="http://schemas.microsoft.com/office/word/2010/wordprocessingGroup" xmlns:wpi="http://schemas.microsoft.com/office/word/2010/wordprocessingInk" xmlns:wne="http://schemas.microsoft.com/office/word/2006/wordml" xmlns:wps="http://schemas.microsoft.com/office/word/2010/wordprocessingShape" mc:Ignorable="w14 w15 w16se w16cid w16 w16cex w16sdtdh wp14">
   <w:p>
     <w:pPr>
       <w:pStyle w:val="En-tte"/>
@@ -9430,7 +9412,7 @@
 </file>
 
 <file path=word/header3.xml><?xml version="1.0" encoding="utf-8"?>
-<w:hdr xmlns:wpc="http://schemas.microsoft.com/office/word/2010/wordprocessingCanvas" xmlns:cx="http://schemas.microsoft.com/office/drawing/2014/chartex" xmlns:mc="http://schemas.openxmlformats.org/markup-compatibility/2006" xmlns:o="urn:schemas-microsoft-com:office:office" xmlns:r="http://schemas.openxmlformats.org/officeDocument/2006/relationships" xmlns:m="http://schemas.openxmlformats.org/officeDocument/2006/math" xmlns:v="urn:schemas-microsoft-com:vml" xmlns:wp14="http://schemas.microsoft.com/office/word/2010/wordprocessingDrawing" xmlns:wp="http://schemas.openxmlformats.org/drawingml/2006/wordprocessingDrawing" xmlns:w10="urn:schemas-microsoft-com:office:word" xmlns:w="http://schemas.openxmlformats.org/wordprocessingml/2006/main" xmlns:w14="http://schemas.microsoft.com/office/word/2010/wordml" xmlns:w15="http://schemas.microsoft.com/office/word/2012/wordml" xmlns:w16se="http://schemas.microsoft.com/office/word/2015/wordml/symex" xmlns:wpg="http://schemas.microsoft.com/office/word/2010/wordprocessingGroup" xmlns:wpi="http://schemas.microsoft.com/office/word/2010/wordprocessingInk" xmlns:wne="http://schemas.microsoft.com/office/word/2006/wordml" xmlns:wps="http://schemas.microsoft.com/office/word/2010/wordprocessingShape" mc:Ignorable="w14 w15 w16se wp14">
+<w:hdr xmlns:wpc="http://schemas.microsoft.com/office/word/2010/wordprocessingCanvas" xmlns:cx="http://schemas.microsoft.com/office/drawing/2014/chartex" xmlns:cx1="http://schemas.microsoft.com/office/drawing/2015/9/8/chartex" xmlns:cx2="http://schemas.microsoft.com/office/drawing/2015/10/21/chartex" xmlns:cx3="http://schemas.microsoft.com/office/drawing/2016/5/9/chartex" xmlns:cx4="http://schemas.microsoft.com/office/drawing/2016/5/10/chartex" xmlns:cx5="http://schemas.microsoft.com/office/drawing/2016/5/11/chartex" xmlns:cx6="http://schemas.microsoft.com/office/drawing/2016/5/12/chartex" xmlns:cx7="http://schemas.microsoft.com/office/drawing/2016/5/13/chartex" xmlns:cx8="http://schemas.microsoft.com/office/drawing/2016/5/14/chartex" xmlns:mc="http://schemas.openxmlformats.org/markup-compatibility/2006" xmlns:aink="http://schemas.microsoft.com/office/drawing/2016/ink" xmlns:am3d="http://schemas.microsoft.com/office/drawing/2017/model3d" xmlns:o="urn:schemas-microsoft-com:office:office" xmlns:oel="http://schemas.microsoft.com/office/2019/extlst" xmlns:r="http://schemas.openxmlformats.org/officeDocument/2006/relationships" xmlns:m="http://schemas.openxmlformats.org/officeDocument/2006/math" xmlns:v="urn:schemas-microsoft-com:vml" xmlns:wp14="http://schemas.microsoft.com/office/word/2010/wordprocessingDrawing" xmlns:wp="http://schemas.openxmlformats.org/drawingml/2006/wordprocessingDrawing" xmlns:w10="urn:schemas-microsoft-com:office:word" xmlns:w="http://schemas.openxmlformats.org/wordprocessingml/2006/main" xmlns:w14="http://schemas.microsoft.com/office/word/2010/wordml" xmlns:w15="http://schemas.microsoft.com/office/word/2012/wordml" xmlns:w16cex="http://schemas.microsoft.com/office/word/2018/wordml/cex" xmlns:w16cid="http://schemas.microsoft.com/office/word/2016/wordml/cid" xmlns:w16="http://schemas.microsoft.com/office/word/2018/wordml" xmlns:w16sdtdh="http://schemas.microsoft.com/office/word/2020/wordml/sdtdatahash" xmlns:w16se="http://schemas.microsoft.com/office/word/2015/wordml/symex" xmlns:wpg="http://schemas.microsoft.com/office/word/2010/wordprocessingGroup" xmlns:wpi="http://schemas.microsoft.com/office/word/2010/wordprocessingInk" xmlns:wne="http://schemas.microsoft.com/office/word/2006/wordml" xmlns:wps="http://schemas.microsoft.com/office/word/2010/wordprocessingShape" mc:Ignorable="w14 w15 w16se w16cid w16 w16cex w16sdtdh wp14">
   <w:p>
     <w:pPr>
       <w:pStyle w:val="En-tte"/>
@@ -9440,7 +9422,7 @@
 </file>
 
 <file path=word/numbering.xml><?xml version="1.0" encoding="utf-8"?>
-<w:numbering xmlns:wpc="http://schemas.microsoft.com/office/word/2010/wordprocessingCanvas" xmlns:cx="http://schemas.microsoft.com/office/drawing/2014/chartex" xmlns:mc="http://schemas.openxmlformats.org/markup-compatibility/2006" xmlns:o="urn:schemas-microsoft-com:office:office" xmlns:r="http://schemas.openxmlformats.org/officeDocument/2006/relationships" xmlns:m="http://schemas.openxmlformats.org/officeDocument/2006/math" xmlns:v="urn:schemas-microsoft-com:vml" xmlns:wp14="http://schemas.microsoft.com/office/word/2010/wordprocessingDrawing" xmlns:wp="http://schemas.openxmlformats.org/drawingml/2006/wordprocessingDrawing" xmlns:w10="urn:schemas-microsoft-com:office:word" xmlns:w="http://schemas.openxmlformats.org/wordprocessingml/2006/main" xmlns:w14="http://schemas.microsoft.com/office/word/2010/wordml" xmlns:w15="http://schemas.microsoft.com/office/word/2012/wordml" xmlns:w16se="http://schemas.microsoft.com/office/word/2015/wordml/symex" xmlns:wpg="http://schemas.microsoft.com/office/word/2010/wordprocessingGroup" xmlns:wpi="http://schemas.microsoft.com/office/word/2010/wordprocessingInk" xmlns:wne="http://schemas.microsoft.com/office/word/2006/wordml" xmlns:wps="http://schemas.microsoft.com/office/word/2010/wordprocessingShape" mc:Ignorable="w14 w15 w16se wp14">
+<w:numbering xmlns:wpc="http://schemas.microsoft.com/office/word/2010/wordprocessingCanvas" xmlns:cx="http://schemas.microsoft.com/office/drawing/2014/chartex" xmlns:cx1="http://schemas.microsoft.com/office/drawing/2015/9/8/chartex" xmlns:cx2="http://schemas.microsoft.com/office/drawing/2015/10/21/chartex" xmlns:cx3="http://schemas.microsoft.com/office/drawing/2016/5/9/chartex" xmlns:cx4="http://schemas.microsoft.com/office/drawing/2016/5/10/chartex" xmlns:cx5="http://schemas.microsoft.com/office/drawing/2016/5/11/chartex" xmlns:cx6="http://schemas.microsoft.com/office/drawing/2016/5/12/chartex" xmlns:cx7="http://schemas.microsoft.com/office/drawing/2016/5/13/chartex" xmlns:cx8="http://schemas.microsoft.com/office/drawing/2016/5/14/chartex" xmlns:mc="http://schemas.openxmlformats.org/markup-compatibility/2006" xmlns:aink="http://schemas.microsoft.com/office/drawing/2016/ink" xmlns:am3d="http://schemas.microsoft.com/office/drawing/2017/model3d" xmlns:o="urn:schemas-microsoft-com:office:office" xmlns:oel="http://schemas.microsoft.com/office/2019/extlst" xmlns:r="http://schemas.openxmlformats.org/officeDocument/2006/relationships" xmlns:m="http://schemas.openxmlformats.org/officeDocument/2006/math" xmlns:v="urn:schemas-microsoft-com:vml" xmlns:wp14="http://schemas.microsoft.com/office/word/2010/wordprocessingDrawing" xmlns:wp="http://schemas.openxmlformats.org/drawingml/2006/wordprocessingDrawing" xmlns:w10="urn:schemas-microsoft-com:office:word" xmlns:w="http://schemas.openxmlformats.org/wordprocessingml/2006/main" xmlns:w14="http://schemas.microsoft.com/office/word/2010/wordml" xmlns:w15="http://schemas.microsoft.com/office/word/2012/wordml" xmlns:w16cex="http://schemas.microsoft.com/office/word/2018/wordml/cex" xmlns:w16cid="http://schemas.microsoft.com/office/word/2016/wordml/cid" xmlns:w16="http://schemas.microsoft.com/office/word/2018/wordml" xmlns:w16sdtdh="http://schemas.microsoft.com/office/word/2020/wordml/sdtdatahash" xmlns:w16se="http://schemas.microsoft.com/office/word/2015/wordml/symex" xmlns:wpg="http://schemas.microsoft.com/office/word/2010/wordprocessingGroup" xmlns:wpi="http://schemas.microsoft.com/office/word/2010/wordprocessingInk" xmlns:wne="http://schemas.microsoft.com/office/word/2006/wordml" xmlns:wps="http://schemas.microsoft.com/office/word/2010/wordprocessingShape" mc:Ignorable="w14 w15 w16se w16cid w16 w16cex w16sdtdh wp14">
   <w:abstractNum w:abstractNumId="0" w15:restartNumberingAfterBreak="0">
     <w:nsid w:val="1EBC47FA"/>
     <w:multiLevelType w:val="hybridMultilevel"/>
@@ -10026,29 +10008,29 @@
       </w:rPr>
     </w:lvl>
   </w:abstractNum>
-  <w:num w:numId="1">
+  <w:num w:numId="1" w16cid:durableId="158740301">
     <w:abstractNumId w:val="2"/>
   </w:num>
-  <w:num w:numId="2">
+  <w:num w:numId="2" w16cid:durableId="943806259">
     <w:abstractNumId w:val="3"/>
   </w:num>
-  <w:num w:numId="3">
+  <w:num w:numId="3" w16cid:durableId="1138688404">
     <w:abstractNumId w:val="5"/>
   </w:num>
-  <w:num w:numId="4">
+  <w:num w:numId="4" w16cid:durableId="1272281702">
     <w:abstractNumId w:val="4"/>
   </w:num>
-  <w:num w:numId="5">
+  <w:num w:numId="5" w16cid:durableId="1635401761">
     <w:abstractNumId w:val="1"/>
   </w:num>
-  <w:num w:numId="6">
+  <w:num w:numId="6" w16cid:durableId="1285573766">
     <w:abstractNumId w:val="0"/>
   </w:num>
 </w:numbering>
 </file>
 
 <file path=word/styles.xml><?xml version="1.0" encoding="utf-8"?>
-<w:styles xmlns:mc="http://schemas.openxmlformats.org/markup-compatibility/2006" xmlns:r="http://schemas.openxmlformats.org/officeDocument/2006/relationships" xmlns:w="http://schemas.openxmlformats.org/wordprocessingml/2006/main" xmlns:w14="http://schemas.microsoft.com/office/word/2010/wordml" xmlns:w15="http://schemas.microsoft.com/office/word/2012/wordml" xmlns:w16se="http://schemas.microsoft.com/office/word/2015/wordml/symex" mc:Ignorable="w14 w15 w16se">
+<w:styles xmlns:mc="http://schemas.openxmlformats.org/markup-compatibility/2006" xmlns:r="http://schemas.openxmlformats.org/officeDocument/2006/relationships" xmlns:w="http://schemas.openxmlformats.org/wordprocessingml/2006/main" xmlns:w14="http://schemas.microsoft.com/office/word/2010/wordml" xmlns:w15="http://schemas.microsoft.com/office/word/2012/wordml" xmlns:w16cex="http://schemas.microsoft.com/office/word/2018/wordml/cex" xmlns:w16cid="http://schemas.microsoft.com/office/word/2016/wordml/cid" xmlns:w16="http://schemas.microsoft.com/office/word/2018/wordml" xmlns:w16sdtdh="http://schemas.microsoft.com/office/word/2020/wordml/sdtdatahash" xmlns:w16se="http://schemas.microsoft.com/office/word/2015/wordml/symex" mc:Ignorable="w14 w15 w16se w16cid w16 w16cex w16sdtdh">
   <w:docDefaults>
     <w:rPrDefault>
       <w:rPr>
@@ -10058,7 +10040,7 @@
     </w:rPrDefault>
     <w:pPrDefault/>
   </w:docDefaults>
-  <w:latentStyles w:defLockedState="0" w:defUIPriority="0" w:defSemiHidden="0" w:defUnhideWhenUsed="0" w:defQFormat="0" w:count="371">
+  <w:latentStyles w:defLockedState="0" w:defUIPriority="0" w:defSemiHidden="0" w:defUnhideWhenUsed="0" w:defQFormat="0" w:count="376">
     <w:lsdException w:name="Normal" w:qFormat="1"/>
     <w:lsdException w:name="heading 1" w:qFormat="1"/>
     <w:lsdException w:name="heading 2" w:semiHidden="1" w:unhideWhenUsed="1" w:qFormat="1"/>
@@ -10340,6 +10322,11 @@
     <w:lsdException w:name="List Table 5 Dark Accent 6" w:uiPriority="50"/>
     <w:lsdException w:name="List Table 6 Colorful Accent 6" w:uiPriority="51"/>
     <w:lsdException w:name="List Table 7 Colorful Accent 6" w:uiPriority="52"/>
+    <w:lsdException w:name="Mention" w:semiHidden="1" w:uiPriority="99" w:unhideWhenUsed="1"/>
+    <w:lsdException w:name="Smart Hyperlink" w:semiHidden="1" w:uiPriority="99" w:unhideWhenUsed="1"/>
+    <w:lsdException w:name="Hashtag" w:semiHidden="1" w:uiPriority="99" w:unhideWhenUsed="1"/>
+    <w:lsdException w:name="Unresolved Mention" w:semiHidden="1" w:uiPriority="99" w:unhideWhenUsed="1"/>
+    <w:lsdException w:name="Smart Link" w:semiHidden="1" w:uiPriority="99" w:unhideWhenUsed="1"/>
   </w:latentStyles>
   <w:style w:type="paragraph" w:default="1" w:styleId="Normal">
     <w:name w:val="Normal"/>
@@ -10513,8 +10500,8 @@
       <w:color w:val="808080"/>
     </w:rPr>
   </w:style>
-  <w:style w:type="character" w:customStyle="1" w:styleId="UnresolvedMention">
-    <w:name w:val="Unresolved Mention"/>
+  <w:style w:type="character" w:customStyle="1" w:styleId="Mentionnonrsolue1">
+    <w:name w:val="Mention non résolue1"/>
     <w:basedOn w:val="Policepardfaut"/>
     <w:uiPriority w:val="99"/>
     <w:semiHidden/>
@@ -10529,7 +10516,7 @@
 </file>
 
 <file path=word/glossary/document.xml><?xml version="1.0" encoding="utf-8"?>
-<w:glossaryDocument xmlns:wpc="http://schemas.microsoft.com/office/word/2010/wordprocessingCanvas" xmlns:cx="http://schemas.microsoft.com/office/drawing/2014/chartex" xmlns:mc="http://schemas.openxmlformats.org/markup-compatibility/2006" xmlns:o="urn:schemas-microsoft-com:office:office" xmlns:r="http://schemas.openxmlformats.org/officeDocument/2006/relationships" xmlns:m="http://schemas.openxmlformats.org/officeDocument/2006/math" xmlns:v="urn:schemas-microsoft-com:vml" xmlns:wp14="http://schemas.microsoft.com/office/word/2010/wordprocessingDrawing" xmlns:wp="http://schemas.openxmlformats.org/drawingml/2006/wordprocessingDrawing" xmlns:w10="urn:schemas-microsoft-com:office:word" xmlns:w="http://schemas.openxmlformats.org/wordprocessingml/2006/main" xmlns:w14="http://schemas.microsoft.com/office/word/2010/wordml" xmlns:w15="http://schemas.microsoft.com/office/word/2012/wordml" xmlns:w16se="http://schemas.microsoft.com/office/word/2015/wordml/symex" xmlns:wpg="http://schemas.microsoft.com/office/word/2010/wordprocessingGroup" xmlns:wpi="http://schemas.microsoft.com/office/word/2010/wordprocessingInk" xmlns:wne="http://schemas.microsoft.com/office/word/2006/wordml" xmlns:wps="http://schemas.microsoft.com/office/word/2010/wordprocessingShape" mc:Ignorable="w14 w15 w16se wp14">
+<w:glossaryDocument xmlns:wpc="http://schemas.microsoft.com/office/word/2010/wordprocessingCanvas" xmlns:cx="http://schemas.microsoft.com/office/drawing/2014/chartex" xmlns:cx1="http://schemas.microsoft.com/office/drawing/2015/9/8/chartex" xmlns:cx2="http://schemas.microsoft.com/office/drawing/2015/10/21/chartex" xmlns:cx3="http://schemas.microsoft.com/office/drawing/2016/5/9/chartex" xmlns:cx4="http://schemas.microsoft.com/office/drawing/2016/5/10/chartex" xmlns:cx5="http://schemas.microsoft.com/office/drawing/2016/5/11/chartex" xmlns:cx6="http://schemas.microsoft.com/office/drawing/2016/5/12/chartex" xmlns:cx7="http://schemas.microsoft.com/office/drawing/2016/5/13/chartex" xmlns:cx8="http://schemas.microsoft.com/office/drawing/2016/5/14/chartex" xmlns:mc="http://schemas.openxmlformats.org/markup-compatibility/2006" xmlns:aink="http://schemas.microsoft.com/office/drawing/2016/ink" xmlns:am3d="http://schemas.microsoft.com/office/drawing/2017/model3d" xmlns:o="urn:schemas-microsoft-com:office:office" xmlns:oel="http://schemas.microsoft.com/office/2019/extlst" xmlns:r="http://schemas.openxmlformats.org/officeDocument/2006/relationships" xmlns:m="http://schemas.openxmlformats.org/officeDocument/2006/math" xmlns:v="urn:schemas-microsoft-com:vml" xmlns:wp14="http://schemas.microsoft.com/office/word/2010/wordprocessingDrawing" xmlns:wp="http://schemas.openxmlformats.org/drawingml/2006/wordprocessingDrawing" xmlns:w10="urn:schemas-microsoft-com:office:word" xmlns:w="http://schemas.openxmlformats.org/wordprocessingml/2006/main" xmlns:w14="http://schemas.microsoft.com/office/word/2010/wordml" xmlns:w15="http://schemas.microsoft.com/office/word/2012/wordml" xmlns:w16cex="http://schemas.microsoft.com/office/word/2018/wordml/cex" xmlns:w16cid="http://schemas.microsoft.com/office/word/2016/wordml/cid" xmlns:w16="http://schemas.microsoft.com/office/word/2018/wordml" xmlns:w16sdtdh="http://schemas.microsoft.com/office/word/2020/wordml/sdtdatahash" xmlns:w16se="http://schemas.microsoft.com/office/word/2015/wordml/symex" xmlns:wpg="http://schemas.microsoft.com/office/word/2010/wordprocessingGroup" xmlns:wpi="http://schemas.microsoft.com/office/word/2010/wordprocessingInk" xmlns:wne="http://schemas.microsoft.com/office/word/2006/wordml" xmlns:wps="http://schemas.microsoft.com/office/word/2010/wordprocessingShape" mc:Ignorable="w14 w15 w16se w16cid w16 w16cex w16sdtdh wp14">
   <w:docParts>
     <w:docPart>
       <w:docPartPr>
@@ -10562,13 +10549,13 @@
 </file>
 
 <file path=word/glossary/fontTable.xml><?xml version="1.0" encoding="utf-8"?>
-<w:fonts xmlns:mc="http://schemas.openxmlformats.org/markup-compatibility/2006" xmlns:r="http://schemas.openxmlformats.org/officeDocument/2006/relationships" xmlns:w="http://schemas.openxmlformats.org/wordprocessingml/2006/main" xmlns:w14="http://schemas.microsoft.com/office/word/2010/wordml" xmlns:w15="http://schemas.microsoft.com/office/word/2012/wordml" xmlns:w16se="http://schemas.microsoft.com/office/word/2015/wordml/symex" mc:Ignorable="w14 w15 w16se">
+<w:fonts xmlns:mc="http://schemas.openxmlformats.org/markup-compatibility/2006" xmlns:r="http://schemas.openxmlformats.org/officeDocument/2006/relationships" xmlns:w="http://schemas.openxmlformats.org/wordprocessingml/2006/main" xmlns:w14="http://schemas.microsoft.com/office/word/2010/wordml" xmlns:w15="http://schemas.microsoft.com/office/word/2012/wordml" xmlns:w16cex="http://schemas.microsoft.com/office/word/2018/wordml/cex" xmlns:w16cid="http://schemas.microsoft.com/office/word/2016/wordml/cid" xmlns:w16="http://schemas.microsoft.com/office/word/2018/wordml" xmlns:w16sdtdh="http://schemas.microsoft.com/office/word/2020/wordml/sdtdatahash" xmlns:w16se="http://schemas.microsoft.com/office/word/2015/wordml/symex" mc:Ignorable="w14 w15 w16se w16cid w16 w16cex w16sdtdh">
   <w:font w:name="Calibri">
     <w:panose1 w:val="020F0502020204030204"/>
     <w:charset w:val="00"/>
     <w:family w:val="swiss"/>
     <w:pitch w:val="variable"/>
-    <w:sig w:usb0="E4002EFF" w:usb1="C000247B" w:usb2="00000009" w:usb3="00000000" w:csb0="000001FF" w:csb1="00000000"/>
+    <w:sig w:usb0="E4002EFF" w:usb1="C200247B" w:usb2="00000009" w:usb3="00000000" w:csb0="000001FF" w:csb1="00000000"/>
   </w:font>
   <w:font w:name="Times New Roman">
     <w:panose1 w:val="02020603050405020304"/>
@@ -10631,13 +10618,13 @@
     <w:charset w:val="00"/>
     <w:family w:val="swiss"/>
     <w:pitch w:val="variable"/>
-    <w:sig w:usb0="E4002EFF" w:usb1="C000247B" w:usb2="00000009" w:usb3="00000000" w:csb0="000001FF" w:csb1="00000000"/>
+    <w:sig w:usb0="E4002EFF" w:usb1="C200247B" w:usb2="00000009" w:usb3="00000000" w:csb0="000001FF" w:csb1="00000000"/>
   </w:font>
 </w:fonts>
 </file>
 
 <file path=word/glossary/settings.xml><?xml version="1.0" encoding="utf-8"?>
-<w:settings xmlns:mc="http://schemas.openxmlformats.org/markup-compatibility/2006" xmlns:o="urn:schemas-microsoft-com:office:office" xmlns:r="http://schemas.openxmlformats.org/officeDocument/2006/relationships" xmlns:m="http://schemas.openxmlformats.org/officeDocument/2006/math" xmlns:v="urn:schemas-microsoft-com:vml" xmlns:w10="urn:schemas-microsoft-com:office:word" xmlns:w="http://schemas.openxmlformats.org/wordprocessingml/2006/main" xmlns:w14="http://schemas.microsoft.com/office/word/2010/wordml" xmlns:w15="http://schemas.microsoft.com/office/word/2012/wordml" xmlns:w16se="http://schemas.microsoft.com/office/word/2015/wordml/symex" xmlns:sl="http://schemas.openxmlformats.org/schemaLibrary/2006/main" mc:Ignorable="w14 w15 w16se">
+<w:settings xmlns:mc="http://schemas.openxmlformats.org/markup-compatibility/2006" xmlns:o="urn:schemas-microsoft-com:office:office" xmlns:r="http://schemas.openxmlformats.org/officeDocument/2006/relationships" xmlns:m="http://schemas.openxmlformats.org/officeDocument/2006/math" xmlns:v="urn:schemas-microsoft-com:vml" xmlns:w10="urn:schemas-microsoft-com:office:word" xmlns:w="http://schemas.openxmlformats.org/wordprocessingml/2006/main" xmlns:w14="http://schemas.microsoft.com/office/word/2010/wordml" xmlns:w15="http://schemas.microsoft.com/office/word/2012/wordml" xmlns:w16cex="http://schemas.microsoft.com/office/word/2018/wordml/cex" xmlns:w16cid="http://schemas.microsoft.com/office/word/2016/wordml/cid" xmlns:w16="http://schemas.microsoft.com/office/word/2018/wordml" xmlns:w16sdtdh="http://schemas.microsoft.com/office/word/2020/wordml/sdtdatahash" xmlns:w16se="http://schemas.microsoft.com/office/word/2015/wordml/symex" xmlns:sl="http://schemas.openxmlformats.org/schemaLibrary/2006/main" mc:Ignorable="w14 w15 w16se w16cid w16 w16cex w16sdtdh">
   <w:view w:val="normal"/>
   <w:defaultTabStop w:val="708"/>
   <w:hyphenationZone w:val="425"/>
@@ -10649,6 +10636,7 @@
     <w:compatSetting w:name="enableOpenTypeFeatures" w:uri="http://schemas.microsoft.com/office/word" w:val="1"/>
     <w:compatSetting w:name="doNotFlipMirrorIndents" w:uri="http://schemas.microsoft.com/office/word" w:val="1"/>
     <w:compatSetting w:name="differentiateMultirowTableHeaders" w:uri="http://schemas.microsoft.com/office/word" w:val="1"/>
+    <w:compatSetting w:name="useWord2013TrackBottomHyphenation" w:uri="http://schemas.microsoft.com/office/word" w:val="1"/>
   </w:compat>
   <w:rsids>
     <w:rsidRoot w:val="00E618E9"/>
@@ -10656,6 +10644,7 @@
     <w:rsid w:val="00396A7D"/>
     <w:rsid w:val="004D0B9C"/>
     <w:rsid w:val="005F1460"/>
+    <w:rsid w:val="007D577E"/>
     <w:rsid w:val="00A32B90"/>
     <w:rsid w:val="00E618E9"/>
   </w:rsids>
@@ -10681,7 +10670,7 @@
 </file>
 
 <file path=word/glossary/styles.xml><?xml version="1.0" encoding="utf-8"?>
-<w:styles xmlns:mc="http://schemas.openxmlformats.org/markup-compatibility/2006" xmlns:r="http://schemas.openxmlformats.org/officeDocument/2006/relationships" xmlns:w="http://schemas.openxmlformats.org/wordprocessingml/2006/main" xmlns:w14="http://schemas.microsoft.com/office/word/2010/wordml" xmlns:w15="http://schemas.microsoft.com/office/word/2012/wordml" xmlns:w16se="http://schemas.microsoft.com/office/word/2015/wordml/symex" mc:Ignorable="w14 w15 w16se">
+<w:styles xmlns:mc="http://schemas.openxmlformats.org/markup-compatibility/2006" xmlns:r="http://schemas.openxmlformats.org/officeDocument/2006/relationships" xmlns:w="http://schemas.openxmlformats.org/wordprocessingml/2006/main" xmlns:w14="http://schemas.microsoft.com/office/word/2010/wordml" xmlns:w15="http://schemas.microsoft.com/office/word/2012/wordml" xmlns:w16cex="http://schemas.microsoft.com/office/word/2018/wordml/cex" xmlns:w16cid="http://schemas.microsoft.com/office/word/2016/wordml/cid" xmlns:w16="http://schemas.microsoft.com/office/word/2018/wordml" xmlns:w16sdtdh="http://schemas.microsoft.com/office/word/2020/wordml/sdtdatahash" xmlns:w16se="http://schemas.microsoft.com/office/word/2015/wordml/symex" mc:Ignorable="w14 w15 w16se w16cid w16 w16cex w16sdtdh">
   <w:docDefaults>
     <w:rPrDefault>
       <w:rPr>
@@ -10697,7 +10686,7 @@
       </w:pPr>
     </w:pPrDefault>
   </w:docDefaults>
-  <w:latentStyles w:defLockedState="0" w:defUIPriority="99" w:defSemiHidden="0" w:defUnhideWhenUsed="0" w:defQFormat="0" w:count="371">
+  <w:latentStyles w:defLockedState="0" w:defUIPriority="99" w:defSemiHidden="0" w:defUnhideWhenUsed="0" w:defQFormat="0" w:count="376">
     <w:lsdException w:name="Normal" w:uiPriority="0" w:qFormat="1"/>
     <w:lsdException w:name="heading 1" w:uiPriority="9" w:qFormat="1"/>
     <w:lsdException w:name="heading 2" w:semiHidden="1" w:uiPriority="9" w:unhideWhenUsed="1" w:qFormat="1"/>
@@ -11069,6 +11058,11 @@
     <w:lsdException w:name="List Table 5 Dark Accent 6" w:uiPriority="50"/>
     <w:lsdException w:name="List Table 6 Colorful Accent 6" w:uiPriority="51"/>
     <w:lsdException w:name="List Table 7 Colorful Accent 6" w:uiPriority="52"/>
+    <w:lsdException w:name="Mention" w:semiHidden="1" w:unhideWhenUsed="1"/>
+    <w:lsdException w:name="Smart Hyperlink" w:semiHidden="1" w:unhideWhenUsed="1"/>
+    <w:lsdException w:name="Hashtag" w:semiHidden="1" w:unhideWhenUsed="1"/>
+    <w:lsdException w:name="Unresolved Mention" w:semiHidden="1" w:unhideWhenUsed="1"/>
+    <w:lsdException w:name="Smart Link" w:semiHidden="1" w:unhideWhenUsed="1"/>
   </w:latentStyles>
   <w:style w:type="paragraph" w:default="1" w:styleId="Normal">
     <w:name w:val="Normal"/>
@@ -11115,7 +11109,7 @@
 </file>
 
 <file path=word/glossary/webSettings.xml><?xml version="1.0" encoding="utf-8"?>
-<w:webSettings xmlns:mc="http://schemas.openxmlformats.org/markup-compatibility/2006" xmlns:r="http://schemas.openxmlformats.org/officeDocument/2006/relationships" xmlns:w="http://schemas.openxmlformats.org/wordprocessingml/2006/main" xmlns:w14="http://schemas.microsoft.com/office/word/2010/wordml" xmlns:w15="http://schemas.microsoft.com/office/word/2012/wordml" xmlns:w16se="http://schemas.microsoft.com/office/word/2015/wordml/symex" mc:Ignorable="w14 w15 w16se">
+<w:webSettings xmlns:mc="http://schemas.openxmlformats.org/markup-compatibility/2006" xmlns:r="http://schemas.openxmlformats.org/officeDocument/2006/relationships" xmlns:w="http://schemas.openxmlformats.org/wordprocessingml/2006/main" xmlns:w14="http://schemas.microsoft.com/office/word/2010/wordml" xmlns:w15="http://schemas.microsoft.com/office/word/2012/wordml" xmlns:w16cex="http://schemas.microsoft.com/office/word/2018/wordml/cex" xmlns:w16cid="http://schemas.microsoft.com/office/word/2016/wordml/cid" xmlns:w16="http://schemas.microsoft.com/office/word/2018/wordml" xmlns:w16sdtdh="http://schemas.microsoft.com/office/word/2020/wordml/sdtdatahash" xmlns:w16se="http://schemas.microsoft.com/office/word/2015/wordml/symex" mc:Ignorable="w14 w15 w16se w16cid w16 w16cex w16sdtdh">
   <w:optimizeForBrowser/>
   <w:allowPNG/>
 </w:webSettings>

</xml_diff>